<commit_message>
update resume job date
</commit_message>
<xml_diff>
--- a/docs/resume.docx
+++ b/docs/resume.docx
@@ -163,7 +163,7 @@
         <w:rPr>
           <w:rtl w:val="0"/>
         </w:rPr>
-        <w:t>december 2009-Present</w:t>
+        <w:t>december 2009-June 2015</w:t>
       </w:r>
     </w:p>
     <w:p>
@@ -203,7 +203,7 @@
           <w:rtl w:val="0"/>
           <w:lang w:val="en-US"/>
         </w:rPr>
-        <w:t>Worked several trade shows, training seminars, live streams, and user conferences meeting users, teaching them about the produc</w:t>
+        <w:t>Worked several trade shows, training seminars, live streams, and user conferences meeting users, teaching them about the produ</w:t>
       </w:r>
       <w:r>
         <mc:AlternateContent>
@@ -590,7 +590,7 @@
           <w:rtl w:val="0"/>
           <w:lang w:val="en-US"/>
         </w:rPr>
-        <w:t>t and solving their issues.</w:t>
+        <w:t>ct and solving their issues.</w:t>
       </w:r>
     </w:p>
     <w:p>

</xml_diff>